<commit_message>
SFOS-1067: Minor change to constraint documentation
</commit_message>
<xml_diff>
--- a/core/smartfrog/docs/sfConstraintExtensions.docx
+++ b/core/smartfrog/docs/sfConstraintExtensions.docx
@@ -11736,20 +11736,10 @@
         <w:t>prefix</w:t>
       </w:r>
       <w:r>
-        <w:t xml:space="preserve"> attribute or a</w:t>
-      </w:r>
-      <w:r>
-        <w:t xml:space="preserve">n </w:t>
-      </w:r>
-      <w:r>
-        <w:rPr>
-          <w:rStyle w:val="CodeTextChar"/>
-          <w:rFonts w:eastAsiaTheme="minorEastAsia"/>
-        </w:rPr>
-        <w:t>sfPrefix</w:t>
-      </w:r>
-      <w:r>
-        <w:t>-tagged attribute which</w:t>
+        <w:t xml:space="preserve"> attribute </w:t>
+      </w:r>
+      <w:r>
+        <w:t>which</w:t>
       </w:r>
       <w:r>
         <w:t xml:space="preserve"> defines the </w:t>
@@ -11858,6 +11848,28 @@
       </w:r>
       <w:r>
         <w:t>, assuming the same prefix.</w:t>
+      </w:r>
+    </w:p>
+    <w:p>
+      <w:pPr>
+        <w:pStyle w:val="ListParagraph"/>
+      </w:pPr>
+    </w:p>
+    <w:p>
+      <w:pPr>
+        <w:pStyle w:val="ListParagraph"/>
+      </w:pPr>
+      <w:r>
+        <w:t xml:space="preserve">Note that the prefix string may also take the guise of a Smartfrog path, that is: “foo:foo1:foo2:bar”, where the last element of the path (here, bar) is the prefix.  The other elements of the path are treated a real relative path (relative to the array type) which determines where the array elements should be placed.  Thus, for the given prefix string, we would treat “foo:foo1:foo2” as an ATTRIB reference, and once resolved place array members whose names begin with “bar” within the resolved </w:t>
+      </w:r>
+      <w:r>
+        <w:rPr>
+          <w:i/>
+        </w:rPr>
+        <w:t>component description</w:t>
+      </w:r>
+      <w:r>
+        <w:t>.</w:t>
       </w:r>
     </w:p>
     <w:p>
@@ -12178,6 +12190,7 @@
         <w:pStyle w:val="PresCode"/>
       </w:pPr>
       <w:r>
+        <w:lastRenderedPageBreak/>
         <w:t xml:space="preserve">      }</w:t>
       </w:r>
     </w:p>
@@ -12244,7 +12257,6 @@
         <w:pStyle w:val="PresCode"/>
       </w:pPr>
       <w:r>
-        <w:lastRenderedPageBreak/>
         <w:t>baz extends DATA  {</w:t>
       </w:r>
     </w:p>
@@ -12657,6 +12669,7 @@
         </w:numPr>
       </w:pPr>
       <w:r>
+        <w:lastRenderedPageBreak/>
         <w:t xml:space="preserve">Optional: </w:t>
       </w:r>
       <w:r>
@@ -12796,83 +12809,558 @@
         </w:numPr>
       </w:pPr>
       <w:r>
+        <w:t>Optional</w:t>
+      </w:r>
+      <w:r>
+        <w:t xml:space="preserve"> further </w:t>
+      </w:r>
+      <w:r>
+        <w:rPr>
+          <w:rStyle w:val="CodeTextChar"/>
+          <w:rFonts w:eastAsiaTheme="minorEastAsia"/>
+        </w:rPr>
+        <w:t>p</w:t>
+      </w:r>
+      <w:r>
+        <w:rPr>
+          <w:rStyle w:val="CodeTextChar"/>
+          <w:rFonts w:eastAsiaTheme="minorEastAsia"/>
+        </w:rPr>
+        <w:t>red</w:t>
+      </w:r>
+      <w:r>
+        <w:t xml:space="preserve"> attribute – a lazy reference specifying a proposition which determines </w:t>
+      </w:r>
+      <w:r>
+        <w:t xml:space="preserve">whether </w:t>
+      </w:r>
+      <w:r>
+        <w:t>(the value of) the specified attribute is included in the aggregation for particular array members</w:t>
+      </w:r>
+      <w:r>
+        <w:t xml:space="preserve">.  For the proposition, we may use any attribute value </w:t>
+      </w:r>
+      <w:r>
+        <w:t xml:space="preserve">(at arbitrary depth) </w:t>
+      </w:r>
+      <w:r>
+        <w:t xml:space="preserve">within the </w:t>
+      </w:r>
+      <w:r>
+        <w:t xml:space="preserve">array member, as well as the attributes specified in the </w:t>
+      </w:r>
+      <w:r>
+        <w:rPr>
+          <w:rStyle w:val="CodeTextChar"/>
+          <w:rFonts w:eastAsiaTheme="minorEastAsia"/>
+        </w:rPr>
+        <w:t>co</w:t>
+      </w:r>
+      <w:r>
+        <w:rPr>
+          <w:rStyle w:val="CodeTextChar"/>
+          <w:rFonts w:eastAsiaTheme="minorEastAsia"/>
+        </w:rPr>
+        <w:t>ntext</w:t>
+      </w:r>
+      <w:r>
+        <w:t xml:space="preserve"> data description</w:t>
+      </w:r>
+      <w:r>
+        <w:t>.</w:t>
+      </w:r>
+      <w:r>
+        <w:t xml:space="preserve">  The Sudoko example in Section 7 gives further elaboration to the use of </w:t>
+      </w:r>
+      <w:r>
+        <w:rPr>
+          <w:rStyle w:val="CodeTextChar"/>
+          <w:rFonts w:eastAsiaTheme="minorEastAsia"/>
+        </w:rPr>
+        <w:t>p</w:t>
+      </w:r>
+      <w:r>
+        <w:rPr>
+          <w:rStyle w:val="CodeTextChar"/>
+          <w:rFonts w:eastAsiaTheme="minorEastAsia"/>
+        </w:rPr>
+        <w:t>red</w:t>
+      </w:r>
+      <w:r>
+        <w:t xml:space="preserve"> and </w:t>
+      </w:r>
+      <w:r>
+        <w:rPr>
+          <w:rStyle w:val="CodeTextChar"/>
+          <w:rFonts w:eastAsiaTheme="minorEastAsia"/>
+        </w:rPr>
+        <w:t>c</w:t>
+      </w:r>
+      <w:r>
+        <w:rPr>
+          <w:rStyle w:val="CodeTextChar"/>
+          <w:rFonts w:eastAsiaTheme="minorEastAsia"/>
+        </w:rPr>
+        <w:t>ontext</w:t>
+      </w:r>
+      <w:r>
+        <w:t xml:space="preserve"> attributes.</w:t>
+      </w:r>
+    </w:p>
+    <w:p>
+      <w:pPr>
+        <w:rPr>
+          <w:i/>
+        </w:rPr>
+      </w:pPr>
+      <w:r>
+        <w:t>Having collected the values of the common attribute, the aggregator type ad</w:t>
+      </w:r>
+      <w:r>
+        <w:t xml:space="preserve">ds them </w:t>
+      </w:r>
+      <w:r>
+        <w:t>as arguments to</w:t>
+      </w:r>
+      <w:r>
+        <w:t xml:space="preserve"> any function type specified as the value of</w:t>
+      </w:r>
+      <w:r>
+        <w:t xml:space="preserve"> an attribute within the </w:t>
+      </w:r>
+      <w:r>
+        <w:t xml:space="preserve">(top-level context of the) </w:t>
+      </w:r>
+      <w:r>
+        <w:rPr>
+          <w:rStyle w:val="CodeTextChar"/>
+          <w:rFonts w:eastAsiaTheme="minorEastAsia"/>
+        </w:rPr>
+        <w:t>Aggregator</w:t>
+      </w:r>
+      <w:r>
+        <w:t xml:space="preserve">.  Then, it resolves these function types.  </w:t>
+      </w:r>
+    </w:p>
+    <w:p>
+      <w:r>
+        <w:t xml:space="preserve">Note that although </w:t>
+      </w:r>
+      <w:r>
+        <w:rPr>
+          <w:rStyle w:val="CodeTextChar"/>
+          <w:rFonts w:eastAsiaTheme="minorEastAsia"/>
+        </w:rPr>
+        <w:t>Aggregator</w:t>
+      </w:r>
+      <w:r>
+        <w:t xml:space="preserve"> is implemented in the SmartFrog core as a function type, it resolves its immediate attributes after carrying out its associated function.  This is in contrast to all other function types which resolve their attributes prior to carrying out their respective functions. </w:t>
+      </w:r>
+    </w:p>
+    <w:p>
+      <w:r>
+        <w:t xml:space="preserve">An example of an </w:t>
+      </w:r>
+      <w:r>
+        <w:rPr>
+          <w:rStyle w:val="CodeTextChar"/>
+          <w:rFonts w:eastAsiaTheme="minorEastAsia"/>
+        </w:rPr>
+        <w:t>Aggregator</w:t>
+      </w:r>
+      <w:r>
+        <w:t xml:space="preserve"> at play is now presented.  </w:t>
+      </w:r>
+    </w:p>
+    <w:p>
+      <w:pPr>
+        <w:pStyle w:val="PresCode"/>
+      </w:pPr>
+      <w:r>
+        <w:t>#include "/org/smartfrog/functions.sf"</w:t>
+      </w:r>
+    </w:p>
+    <w:p>
+      <w:pPr>
+        <w:pStyle w:val="PresCode"/>
+      </w:pPr>
+    </w:p>
+    <w:p>
+      <w:pPr>
+        <w:pStyle w:val="PresCode"/>
+      </w:pPr>
+      <w:r>
+        <w:t>sfConfig extends {</w:t>
+      </w:r>
+    </w:p>
+    <w:p>
+      <w:pPr>
+        <w:pStyle w:val="PresCode"/>
+      </w:pPr>
+      <w:r>
+        <w:t xml:space="preserve">  foo1 extends Array {</w:t>
+      </w:r>
+    </w:p>
+    <w:p>
+      <w:pPr>
+        <w:pStyle w:val="PresCode"/>
+      </w:pPr>
+      <w:r>
+        <w:t xml:space="preserve">     </w:t>
+      </w:r>
+      <w:r>
+        <w:t xml:space="preserve">prefix </w:t>
+      </w:r>
+      <w:r>
+        <w:t>"boo";</w:t>
+      </w:r>
+    </w:p>
+    <w:p>
+      <w:pPr>
+        <w:pStyle w:val="PresCode"/>
+      </w:pPr>
+      <w:r>
+        <w:t xml:space="preserve">     </w:t>
+      </w:r>
+      <w:r>
+        <w:t xml:space="preserve">extent </w:t>
+      </w:r>
+      <w:r>
+        <w:t>3;</w:t>
+      </w:r>
+    </w:p>
+    <w:p>
+      <w:pPr>
+        <w:pStyle w:val="PresCode"/>
+      </w:pPr>
+      <w:r>
+        <w:t xml:space="preserve">     </w:t>
+      </w:r>
+      <w:r>
+        <w:t xml:space="preserve">generator </w:t>
+      </w:r>
+      <w:r>
+        <w:t>extends Constraint, ArrayGenerator {</w:t>
+      </w:r>
+    </w:p>
+    <w:p>
+      <w:pPr>
+        <w:pStyle w:val="PresCode"/>
+      </w:pPr>
+      <w:r>
+        <w:t xml:space="preserve">         bar VAR "[0,1]";</w:t>
+      </w:r>
+    </w:p>
+    <w:p>
+      <w:pPr>
+        <w:pStyle w:val="PresCode"/>
+      </w:pPr>
+      <w:r>
+        <w:t xml:space="preserve">         //sfIndex added in Array processing</w:t>
+      </w:r>
+    </w:p>
+    <w:p>
+      <w:pPr>
+        <w:pStyle w:val="PresCode"/>
+      </w:pPr>
+      <w:r>
+        <w:t xml:space="preserve">         [sfConstraint] -- "(sfIndex==0 -&gt; bar=0; bar=1)"; </w:t>
+      </w:r>
+    </w:p>
+    <w:p>
+      <w:pPr>
+        <w:pStyle w:val="PresCode"/>
+      </w:pPr>
+      <w:r>
+        <w:t xml:space="preserve">     }</w:t>
+      </w:r>
+    </w:p>
+    <w:p>
+      <w:pPr>
+        <w:pStyle w:val="PresCode"/>
+      </w:pPr>
+      <w:r>
+        <w:t xml:space="preserve">  }  </w:t>
+      </w:r>
+    </w:p>
+    <w:p>
+      <w:pPr>
+        <w:pStyle w:val="PresCode"/>
+      </w:pPr>
+    </w:p>
+    <w:p>
+      <w:pPr>
+        <w:pStyle w:val="PresCode"/>
+      </w:pPr>
+      <w:r>
+        <w:t xml:space="preserve">  foo2 extends Aggregator {</w:t>
+      </w:r>
+    </w:p>
+    <w:p>
+      <w:pPr>
+        <w:pStyle w:val="PresCode"/>
+      </w:pPr>
+      <w:r>
+        <w:t xml:space="preserve">        </w:t>
+      </w:r>
+      <w:r>
+        <w:t>array</w:t>
+      </w:r>
+      <w:r>
+        <w:t xml:space="preserve"> </w:t>
+      </w:r>
+      <w:r>
+        <w:t>LAZY foo1;</w:t>
+      </w:r>
+    </w:p>
+    <w:p>
+      <w:pPr>
+        <w:pStyle w:val="PresCode"/>
+      </w:pPr>
+      <w:r>
+        <w:t xml:space="preserve">        </w:t>
+      </w:r>
+      <w:r>
+        <w:t xml:space="preserve">prefix </w:t>
+      </w:r>
+      <w:r>
+        <w:t>"boo";</w:t>
+      </w:r>
+    </w:p>
+    <w:p>
+      <w:pPr>
+        <w:pStyle w:val="PresCode"/>
+      </w:pPr>
+      <w:r>
+        <w:t xml:space="preserve">        </w:t>
+      </w:r>
+      <w:r>
+        <w:t xml:space="preserve">path </w:t>
+      </w:r>
+      <w:r>
+        <w:t>LAZY bar;</w:t>
+      </w:r>
+    </w:p>
+    <w:p>
+      <w:pPr>
+        <w:pStyle w:val="PresCode"/>
+      </w:pPr>
+      <w:r>
+        <w:t xml:space="preserve">        foo3 extends concat;        </w:t>
+      </w:r>
+    </w:p>
+    <w:p>
+      <w:pPr>
+        <w:pStyle w:val="PresCode"/>
+      </w:pPr>
+      <w:r>
+        <w:t xml:space="preserve">  }</w:t>
+      </w:r>
+    </w:p>
+    <w:p>
+      <w:pPr>
+        <w:pStyle w:val="PresCode"/>
+      </w:pPr>
+      <w:r>
+        <w:t>}</w:t>
+      </w:r>
+    </w:p>
+    <w:p/>
+    <w:p>
+      <w:r>
+        <w:t xml:space="preserve">In the presented SmartFrog description, the aggregator collects values from the array </w:t>
+      </w:r>
+      <w:r>
+        <w:rPr>
+          <w:rStyle w:val="CodeTextChar"/>
+          <w:rFonts w:eastAsiaTheme="minorEastAsia"/>
+        </w:rPr>
+        <w:t>foo1</w:t>
+      </w:r>
+      <w:r>
+        <w:t xml:space="preserve">. </w:t>
+      </w:r>
+      <w:r>
+        <w:t>The array members are those attributes which have the prefix “</w:t>
+      </w:r>
+      <w:r>
+        <w:rPr>
+          <w:rStyle w:val="CodeTextChar"/>
+          <w:rFonts w:eastAsiaTheme="minorEastAsia"/>
+        </w:rPr>
+        <w:t>boo</w:t>
+      </w:r>
+      <w:r>
+        <w:t xml:space="preserve">”, and we are interested in values of the </w:t>
+      </w:r>
+      <w:r>
+        <w:rPr>
+          <w:rStyle w:val="CodeTextChar"/>
+          <w:rFonts w:eastAsiaTheme="minorEastAsia"/>
+        </w:rPr>
+        <w:t>bar</w:t>
+      </w:r>
+      <w:r>
+        <w:t xml:space="preserve"> attribute within these array members.  In this example, in order to get </w:t>
+      </w:r>
+      <w:r>
+        <w:t>values of bar, the SmartFr</w:t>
+      </w:r>
+      <w:r>
+        <w:t xml:space="preserve">og parser will evaluate the </w:t>
+      </w:r>
+      <w:r>
+        <w:t xml:space="preserve">containing </w:t>
+      </w:r>
+      <w:r>
+        <w:t>c</w:t>
+      </w:r>
+      <w:r>
+        <w:t xml:space="preserve">onstraint </w:t>
+      </w:r>
+      <w:r>
+        <w:t>type</w:t>
+      </w:r>
+      <w:r>
+        <w:t xml:space="preserve"> for </w:t>
+      </w:r>
+      <w:r>
+        <w:t xml:space="preserve">each member of the </w:t>
+      </w:r>
+      <w:r>
+        <w:t>a</w:t>
+      </w:r>
+      <w:r>
+        <w:t xml:space="preserve">rray.  </w:t>
+      </w:r>
+    </w:p>
+    <w:p>
+      <w:r>
         <w:lastRenderedPageBreak/>
-        <w:t>Optional</w:t>
-      </w:r>
-      <w:r>
-        <w:t xml:space="preserve"> further </w:t>
-      </w:r>
-      <w:r>
-        <w:rPr>
-          <w:rStyle w:val="CodeTextChar"/>
-          <w:rFonts w:eastAsiaTheme="minorEastAsia"/>
-        </w:rPr>
-        <w:t>p</w:t>
-      </w:r>
-      <w:r>
-        <w:rPr>
-          <w:rStyle w:val="CodeTextChar"/>
-          <w:rFonts w:eastAsiaTheme="minorEastAsia"/>
-        </w:rPr>
-        <w:t>red</w:t>
-      </w:r>
-      <w:r>
-        <w:t xml:space="preserve"> attribute – a lazy reference specifying a proposition which determines </w:t>
-      </w:r>
-      <w:r>
-        <w:t xml:space="preserve">whether </w:t>
-      </w:r>
-      <w:r>
-        <w:t>(the value of) the specified attribute is included in the aggregation for particular array members</w:t>
-      </w:r>
-      <w:r>
-        <w:t xml:space="preserve">.  For the proposition, we may use any attribute value </w:t>
-      </w:r>
-      <w:r>
-        <w:t xml:space="preserve">(at arbitrary depth) </w:t>
-      </w:r>
-      <w:r>
-        <w:t xml:space="preserve">within the </w:t>
-      </w:r>
-      <w:r>
-        <w:t xml:space="preserve">array member, as well as the attributes specified in the </w:t>
-      </w:r>
-      <w:r>
-        <w:rPr>
-          <w:rStyle w:val="CodeTextChar"/>
-          <w:rFonts w:eastAsiaTheme="minorEastAsia"/>
-        </w:rPr>
-        <w:t>co</w:t>
-      </w:r>
-      <w:r>
-        <w:rPr>
-          <w:rStyle w:val="CodeTextChar"/>
-          <w:rFonts w:eastAsiaTheme="minorEastAsia"/>
-        </w:rPr>
-        <w:t>ntext</w:t>
-      </w:r>
-      <w:r>
-        <w:t xml:space="preserve"> data description</w:t>
-      </w:r>
-      <w:r>
-        <w:t>.</w:t>
-      </w:r>
-      <w:r>
-        <w:t xml:space="preserve">  The Sudoko example in Section 7 gives further elaboration to the use of </w:t>
-      </w:r>
-      <w:r>
-        <w:rPr>
-          <w:rStyle w:val="CodeTextChar"/>
-          <w:rFonts w:eastAsiaTheme="minorEastAsia"/>
-        </w:rPr>
-        <w:t>p</w:t>
-      </w:r>
-      <w:r>
-        <w:rPr>
-          <w:rStyle w:val="CodeTextChar"/>
-          <w:rFonts w:eastAsiaTheme="minorEastAsia"/>
-        </w:rPr>
-        <w:t>red</w:t>
+        <w:t>The con</w:t>
+      </w:r>
+      <w:r>
+        <w:t xml:space="preserve">straint string says that if the </w:t>
+      </w:r>
+      <w:r>
+        <w:t xml:space="preserve">value </w:t>
+      </w:r>
+      <w:r>
+        <w:t xml:space="preserve">of </w:t>
+      </w:r>
+      <w:r>
+        <w:rPr>
+          <w:rStyle w:val="CodeTextChar"/>
+          <w:rFonts w:eastAsiaTheme="minorEastAsia"/>
+        </w:rPr>
+        <w:t>sf</w:t>
+      </w:r>
+      <w:r>
+        <w:rPr>
+          <w:rStyle w:val="CodeTextChar"/>
+          <w:rFonts w:eastAsiaTheme="minorEastAsia"/>
+        </w:rPr>
+        <w:t>Index</w:t>
+      </w:r>
+      <w:r>
+        <w:t xml:space="preserve"> </w:t>
+      </w:r>
+      <w:r>
+        <w:t xml:space="preserve">is </w:t>
+      </w:r>
+      <w:r>
+        <w:rPr>
+          <w:rStyle w:val="CodeTextChar"/>
+          <w:rFonts w:eastAsiaTheme="minorEastAsia"/>
+        </w:rPr>
+        <w:t>zero</w:t>
+      </w:r>
+      <w:r>
+        <w:t xml:space="preserve"> then so is </w:t>
+      </w:r>
+      <w:r>
+        <w:rPr>
+          <w:rStyle w:val="CodeTextChar"/>
+          <w:rFonts w:eastAsiaTheme="minorEastAsia"/>
+        </w:rPr>
+        <w:t>bar</w:t>
+      </w:r>
+      <w:r>
+        <w:t xml:space="preserve"> else </w:t>
+      </w:r>
+      <w:r>
+        <w:rPr>
+          <w:rStyle w:val="CodeTextChar"/>
+          <w:rFonts w:eastAsiaTheme="minorEastAsia"/>
+        </w:rPr>
+        <w:t>bar</w:t>
+      </w:r>
+      <w:r>
+        <w:t xml:space="preserve"> is </w:t>
+      </w:r>
+      <w:r>
+        <w:rPr>
+          <w:rStyle w:val="CodeTextChar"/>
+          <w:rFonts w:eastAsiaTheme="minorEastAsia"/>
+        </w:rPr>
+        <w:t>1</w:t>
+      </w:r>
+      <w:r>
+        <w:t xml:space="preserve">.  The number of array members is </w:t>
+      </w:r>
+      <w:r>
+        <w:rPr>
+          <w:rStyle w:val="CodeTextChar"/>
+          <w:rFonts w:eastAsiaTheme="minorEastAsia"/>
+        </w:rPr>
+        <w:t>3</w:t>
+      </w:r>
+      <w:r>
+        <w:t xml:space="preserve"> (from the default set in the definition of </w:t>
+      </w:r>
+      <w:r>
+        <w:rPr>
+          <w:rStyle w:val="CodeTextChar"/>
+          <w:rFonts w:eastAsiaTheme="minorEastAsia"/>
+        </w:rPr>
+        <w:t>Array</w:t>
+      </w:r>
+      <w:r>
+        <w:t xml:space="preserve">).  The respective values of </w:t>
+      </w:r>
+      <w:r>
+        <w:rPr>
+          <w:rStyle w:val="CodeTextChar"/>
+          <w:rFonts w:eastAsiaTheme="minorEastAsia"/>
+        </w:rPr>
+        <w:t>sf</w:t>
+      </w:r>
+      <w:r>
+        <w:rPr>
+          <w:rStyle w:val="CodeTextChar"/>
+          <w:rFonts w:eastAsiaTheme="minorEastAsia"/>
+        </w:rPr>
+        <w:t>Index</w:t>
+      </w:r>
+      <w:r>
+        <w:t xml:space="preserve"> will be </w:t>
+      </w:r>
+      <w:r>
+        <w:rPr>
+          <w:rStyle w:val="CodeTextChar"/>
+          <w:rFonts w:eastAsiaTheme="minorEastAsia"/>
+        </w:rPr>
+        <w:t>0</w:t>
+      </w:r>
+      <w:r>
+        <w:t xml:space="preserve">, </w:t>
+      </w:r>
+      <w:r>
+        <w:rPr>
+          <w:rStyle w:val="CodeTextChar"/>
+          <w:rFonts w:eastAsiaTheme="minorEastAsia"/>
+        </w:rPr>
+        <w:t>1</w:t>
       </w:r>
       <w:r>
         <w:t xml:space="preserve"> and </w:t>
@@ -12882,408 +13370,26 @@
           <w:rStyle w:val="CodeTextChar"/>
           <w:rFonts w:eastAsiaTheme="minorEastAsia"/>
         </w:rPr>
-        <w:t>c</w:t>
-      </w:r>
-      <w:r>
-        <w:rPr>
-          <w:rStyle w:val="CodeTextChar"/>
-          <w:rFonts w:eastAsiaTheme="minorEastAsia"/>
-        </w:rPr>
-        <w:t>ontext</w:t>
-      </w:r>
-      <w:r>
-        <w:t xml:space="preserve"> attributes.</w:t>
-      </w:r>
-    </w:p>
-    <w:p>
-      <w:pPr>
-        <w:rPr>
-          <w:i/>
-        </w:rPr>
-      </w:pPr>
-      <w:r>
-        <w:t>Having collected the values of the common attribute, the aggregator type ad</w:t>
-      </w:r>
-      <w:r>
-        <w:t xml:space="preserve">ds them </w:t>
-      </w:r>
-      <w:r>
-        <w:t>as arguments to</w:t>
-      </w:r>
-      <w:r>
-        <w:t xml:space="preserve"> any function type specified as the value of</w:t>
-      </w:r>
-      <w:r>
-        <w:t xml:space="preserve"> an attribute within the </w:t>
-      </w:r>
-      <w:r>
-        <w:t xml:space="preserve">(top-level context of the) </w:t>
-      </w:r>
-      <w:r>
-        <w:rPr>
-          <w:rStyle w:val="CodeTextChar"/>
-          <w:rFonts w:eastAsiaTheme="minorEastAsia"/>
-        </w:rPr>
-        <w:t>Aggregator</w:t>
-      </w:r>
-      <w:r>
-        <w:t xml:space="preserve">.  Then, it resolves these function types.  </w:t>
-      </w:r>
-    </w:p>
-    <w:p>
-      <w:r>
-        <w:t xml:space="preserve">Note that although </w:t>
-      </w:r>
-      <w:r>
-        <w:rPr>
-          <w:rStyle w:val="CodeTextChar"/>
-          <w:rFonts w:eastAsiaTheme="minorEastAsia"/>
-        </w:rPr>
-        <w:t>Aggregator</w:t>
-      </w:r>
-      <w:r>
-        <w:t xml:space="preserve"> is implemented in the SmartFrog core as a function type, it resolves its immediate attributes after carrying out its associated function.  This is in contrast to all other function types which resolve their attributes prior to carrying out their respective functions. </w:t>
-      </w:r>
-    </w:p>
-    <w:p>
-      <w:r>
-        <w:t xml:space="preserve">An example of an </w:t>
-      </w:r>
-      <w:r>
-        <w:rPr>
-          <w:rStyle w:val="CodeTextChar"/>
-          <w:rFonts w:eastAsiaTheme="minorEastAsia"/>
-        </w:rPr>
-        <w:t>Aggregator</w:t>
-      </w:r>
-      <w:r>
-        <w:t xml:space="preserve"> at play is now presented.  </w:t>
-      </w:r>
-    </w:p>
-    <w:p>
-      <w:pPr>
-        <w:pStyle w:val="PresCode"/>
-      </w:pPr>
-      <w:r>
-        <w:t>#include "/org/smartfrog/functions.sf"</w:t>
-      </w:r>
-    </w:p>
-    <w:p>
-      <w:pPr>
-        <w:pStyle w:val="PresCode"/>
-      </w:pPr>
-    </w:p>
-    <w:p>
-      <w:pPr>
-        <w:pStyle w:val="PresCode"/>
-      </w:pPr>
-      <w:r>
-        <w:t>sfConfig extends {</w:t>
-      </w:r>
-    </w:p>
-    <w:p>
-      <w:pPr>
-        <w:pStyle w:val="PresCode"/>
-      </w:pPr>
-      <w:r>
-        <w:t xml:space="preserve">  foo1 extends Array {</w:t>
-      </w:r>
-    </w:p>
-    <w:p>
-      <w:pPr>
-        <w:pStyle w:val="PresCode"/>
-      </w:pPr>
-      <w:r>
-        <w:t xml:space="preserve">     </w:t>
-      </w:r>
-      <w:r>
-        <w:t xml:space="preserve">prefix </w:t>
-      </w:r>
-      <w:r>
-        <w:t>"boo";</w:t>
-      </w:r>
-    </w:p>
-    <w:p>
-      <w:pPr>
-        <w:pStyle w:val="PresCode"/>
-      </w:pPr>
-      <w:r>
-        <w:t xml:space="preserve">     </w:t>
-      </w:r>
-      <w:r>
-        <w:t xml:space="preserve">extent </w:t>
-      </w:r>
-      <w:r>
-        <w:t>3;</w:t>
-      </w:r>
-    </w:p>
-    <w:p>
-      <w:pPr>
-        <w:pStyle w:val="PresCode"/>
-      </w:pPr>
-      <w:r>
-        <w:t xml:space="preserve">     </w:t>
-      </w:r>
-      <w:r>
-        <w:t xml:space="preserve">generator </w:t>
-      </w:r>
-      <w:r>
-        <w:t>extends Constraint, ArrayGenerator {</w:t>
-      </w:r>
-    </w:p>
-    <w:p>
-      <w:pPr>
-        <w:pStyle w:val="PresCode"/>
-      </w:pPr>
-      <w:r>
-        <w:t xml:space="preserve">         bar VAR "[0,1]";</w:t>
-      </w:r>
-    </w:p>
-    <w:p>
-      <w:pPr>
-        <w:pStyle w:val="PresCode"/>
-      </w:pPr>
-      <w:r>
-        <w:t xml:space="preserve">         //sfIndex added in Array processing</w:t>
-      </w:r>
-    </w:p>
-    <w:p>
-      <w:pPr>
-        <w:pStyle w:val="PresCode"/>
-      </w:pPr>
-      <w:r>
-        <w:t xml:space="preserve">         [sfConstraint] -- "(sfIndex==0 -&gt; bar=0; bar=1)"; </w:t>
-      </w:r>
-    </w:p>
-    <w:p>
-      <w:pPr>
-        <w:pStyle w:val="PresCode"/>
-      </w:pPr>
-      <w:r>
-        <w:t xml:space="preserve">     }</w:t>
-      </w:r>
-    </w:p>
-    <w:p>
-      <w:pPr>
-        <w:pStyle w:val="PresCode"/>
-      </w:pPr>
-      <w:r>
-        <w:t xml:space="preserve">  }  </w:t>
-      </w:r>
-    </w:p>
-    <w:p>
-      <w:pPr>
-        <w:pStyle w:val="PresCode"/>
-      </w:pPr>
-    </w:p>
-    <w:p>
-      <w:pPr>
-        <w:pStyle w:val="PresCode"/>
-      </w:pPr>
-      <w:r>
-        <w:t xml:space="preserve">  foo2 extends Aggregator {</w:t>
-      </w:r>
-    </w:p>
-    <w:p>
-      <w:pPr>
-        <w:pStyle w:val="PresCode"/>
-      </w:pPr>
-      <w:r>
-        <w:t xml:space="preserve">        </w:t>
-      </w:r>
-      <w:r>
-        <w:t>array</w:t>
-      </w:r>
-      <w:r>
-        <w:t xml:space="preserve"> </w:t>
-      </w:r>
-      <w:r>
-        <w:t>LAZY foo1;</w:t>
-      </w:r>
-    </w:p>
-    <w:p>
-      <w:pPr>
-        <w:pStyle w:val="PresCode"/>
-      </w:pPr>
-      <w:r>
-        <w:t xml:space="preserve">        </w:t>
-      </w:r>
-      <w:r>
-        <w:t xml:space="preserve">prefix </w:t>
-      </w:r>
-      <w:r>
-        <w:t>"boo";</w:t>
-      </w:r>
-    </w:p>
-    <w:p>
-      <w:pPr>
-        <w:pStyle w:val="PresCode"/>
-      </w:pPr>
-      <w:r>
-        <w:t xml:space="preserve">        </w:t>
-      </w:r>
-      <w:r>
-        <w:t xml:space="preserve">path </w:t>
-      </w:r>
-      <w:r>
-        <w:t>LAZY bar;</w:t>
-      </w:r>
-    </w:p>
-    <w:p>
-      <w:pPr>
-        <w:pStyle w:val="PresCode"/>
-      </w:pPr>
-      <w:r>
-        <w:t xml:space="preserve">        foo3 extends concat;        </w:t>
-      </w:r>
-    </w:p>
-    <w:p>
-      <w:pPr>
-        <w:pStyle w:val="PresCode"/>
-      </w:pPr>
-      <w:r>
-        <w:t xml:space="preserve">  }</w:t>
-      </w:r>
-    </w:p>
-    <w:p>
-      <w:pPr>
-        <w:pStyle w:val="PresCode"/>
-      </w:pPr>
-      <w:r>
-        <w:t>}</w:t>
-      </w:r>
-    </w:p>
-    <w:p/>
-    <w:p>
-      <w:r>
-        <w:t xml:space="preserve">In the presented SmartFrog description, the aggregator collects values from the array </w:t>
-      </w:r>
-      <w:r>
-        <w:rPr>
-          <w:rStyle w:val="CodeTextChar"/>
-          <w:rFonts w:eastAsiaTheme="minorEastAsia"/>
-        </w:rPr>
-        <w:t>foo1</w:t>
-      </w:r>
-      <w:r>
-        <w:t xml:space="preserve">. </w:t>
-      </w:r>
-      <w:r>
-        <w:t>The array members are those attributes which have the prefix “</w:t>
-      </w:r>
-      <w:r>
-        <w:rPr>
-          <w:rStyle w:val="CodeTextChar"/>
-          <w:rFonts w:eastAsiaTheme="minorEastAsia"/>
-        </w:rPr>
-        <w:t>boo</w:t>
-      </w:r>
-      <w:r>
-        <w:t xml:space="preserve">”, and we are interested in values of the </w:t>
-      </w:r>
-      <w:r>
-        <w:rPr>
-          <w:rStyle w:val="CodeTextChar"/>
-          <w:rFonts w:eastAsiaTheme="minorEastAsia"/>
-        </w:rPr>
-        <w:t>bar</w:t>
-      </w:r>
-      <w:r>
-        <w:t xml:space="preserve"> attribute within these array members.  In this example, in order to get </w:t>
-      </w:r>
-      <w:r>
-        <w:t>values of bar, the SmartFr</w:t>
-      </w:r>
-      <w:r>
-        <w:t xml:space="preserve">og parser will evaluate the </w:t>
-      </w:r>
-      <w:r>
-        <w:t xml:space="preserve">containing </w:t>
-      </w:r>
-      <w:r>
-        <w:t>c</w:t>
-      </w:r>
-      <w:r>
-        <w:t xml:space="preserve">onstraint </w:t>
-      </w:r>
-      <w:r>
-        <w:t>type</w:t>
-      </w:r>
-      <w:r>
-        <w:t xml:space="preserve"> for </w:t>
-      </w:r>
-      <w:r>
-        <w:t xml:space="preserve">each member of the </w:t>
-      </w:r>
-      <w:r>
-        <w:t>a</w:t>
-      </w:r>
-      <w:r>
-        <w:t xml:space="preserve">rray.  </w:t>
-      </w:r>
-    </w:p>
-    <w:p>
-      <w:r>
-        <w:t>The con</w:t>
-      </w:r>
-      <w:r>
-        <w:t xml:space="preserve">straint string says that if the </w:t>
-      </w:r>
-      <w:r>
-        <w:t xml:space="preserve">value </w:t>
-      </w:r>
-      <w:r>
-        <w:t xml:space="preserve">of </w:t>
-      </w:r>
-      <w:r>
-        <w:rPr>
-          <w:rStyle w:val="CodeTextChar"/>
-          <w:rFonts w:eastAsiaTheme="minorEastAsia"/>
-        </w:rPr>
-        <w:t>sf</w:t>
-      </w:r>
-      <w:r>
-        <w:rPr>
-          <w:rStyle w:val="CodeTextChar"/>
-          <w:rFonts w:eastAsiaTheme="minorEastAsia"/>
-        </w:rPr>
-        <w:t>Index</w:t>
-      </w:r>
-      <w:r>
-        <w:t xml:space="preserve"> </w:t>
-      </w:r>
-      <w:r>
-        <w:t xml:space="preserve">is </w:t>
-      </w:r>
-      <w:r>
-        <w:rPr>
-          <w:rStyle w:val="CodeTextChar"/>
-          <w:rFonts w:eastAsiaTheme="minorEastAsia"/>
-        </w:rPr>
-        <w:t>zero</w:t>
-      </w:r>
-      <w:r>
-        <w:t xml:space="preserve"> then so is </w:t>
-      </w:r>
-      <w:r>
-        <w:rPr>
-          <w:rStyle w:val="CodeTextChar"/>
-          <w:rFonts w:eastAsiaTheme="minorEastAsia"/>
-        </w:rPr>
-        <w:t>bar</w:t>
-      </w:r>
-      <w:r>
-        <w:t xml:space="preserve"> else </w:t>
-      </w:r>
-      <w:r>
-        <w:rPr>
-          <w:rStyle w:val="CodeTextChar"/>
-          <w:rFonts w:eastAsiaTheme="minorEastAsia"/>
-        </w:rPr>
-        <w:t>bar</w:t>
-      </w:r>
-      <w:r>
-        <w:t xml:space="preserve"> is </w:t>
+        <w:t>2</w:t>
+      </w:r>
+      <w:r>
+        <w:t xml:space="preserve">.  Thus, the values </w:t>
+      </w:r>
+      <w:r>
+        <w:t>that the aggregator will collect</w:t>
+      </w:r>
+      <w:r>
+        <w:t xml:space="preserve"> will be </w:t>
+      </w:r>
+      <w:r>
+        <w:rPr>
+          <w:rStyle w:val="CodeTextChar"/>
+          <w:rFonts w:eastAsiaTheme="minorEastAsia"/>
+        </w:rPr>
+        <w:t>0</w:t>
+      </w:r>
+      <w:r>
+        <w:t xml:space="preserve">, </w:t>
       </w:r>
       <w:r>
         <w:rPr>
@@ -13293,54 +13399,7 @@
         <w:t>1</w:t>
       </w:r>
       <w:r>
-        <w:t xml:space="preserve">.  The number of array members is </w:t>
-      </w:r>
-      <w:r>
-        <w:rPr>
-          <w:rStyle w:val="CodeTextChar"/>
-          <w:rFonts w:eastAsiaTheme="minorEastAsia"/>
-        </w:rPr>
-        <w:t>3</w:t>
-      </w:r>
-      <w:r>
-        <w:t xml:space="preserve"> (from the default set in the definition of </w:t>
-      </w:r>
-      <w:r>
-        <w:rPr>
-          <w:rStyle w:val="CodeTextChar"/>
-          <w:rFonts w:eastAsiaTheme="minorEastAsia"/>
-        </w:rPr>
-        <w:t>Array</w:t>
-      </w:r>
-      <w:r>
-        <w:t xml:space="preserve">).  The respective values of </w:t>
-      </w:r>
-      <w:r>
-        <w:rPr>
-          <w:rStyle w:val="CodeTextChar"/>
-          <w:rFonts w:eastAsiaTheme="minorEastAsia"/>
-        </w:rPr>
-        <w:t>sf</w:t>
-      </w:r>
-      <w:r>
-        <w:rPr>
-          <w:rStyle w:val="CodeTextChar"/>
-          <w:rFonts w:eastAsiaTheme="minorEastAsia"/>
-        </w:rPr>
-        <w:t>Index</w:t>
-      </w:r>
-      <w:r>
-        <w:t xml:space="preserve"> will be </w:t>
-      </w:r>
-      <w:r>
-        <w:rPr>
-          <w:rStyle w:val="CodeTextChar"/>
-          <w:rFonts w:eastAsiaTheme="minorEastAsia"/>
-        </w:rPr>
-        <w:t>0</w:t>
-      </w:r>
-      <w:r>
-        <w:t xml:space="preserve">, </w:t>
+        <w:t xml:space="preserve"> and </w:t>
       </w:r>
       <w:r>
         <w:rPr>
@@ -13350,52 +13409,6 @@
         <w:t>1</w:t>
       </w:r>
       <w:r>
-        <w:t xml:space="preserve"> and </w:t>
-      </w:r>
-      <w:r>
-        <w:rPr>
-          <w:rStyle w:val="CodeTextChar"/>
-          <w:rFonts w:eastAsiaTheme="minorEastAsia"/>
-        </w:rPr>
-        <w:t>2</w:t>
-      </w:r>
-      <w:r>
-        <w:t xml:space="preserve">.  Thus, the values </w:t>
-      </w:r>
-      <w:r>
-        <w:t>that the aggregator will collect</w:t>
-      </w:r>
-      <w:r>
-        <w:t xml:space="preserve"> will be </w:t>
-      </w:r>
-      <w:r>
-        <w:rPr>
-          <w:rStyle w:val="CodeTextChar"/>
-          <w:rFonts w:eastAsiaTheme="minorEastAsia"/>
-        </w:rPr>
-        <w:t>0</w:t>
-      </w:r>
-      <w:r>
-        <w:t xml:space="preserve">, </w:t>
-      </w:r>
-      <w:r>
-        <w:rPr>
-          <w:rStyle w:val="CodeTextChar"/>
-          <w:rFonts w:eastAsiaTheme="minorEastAsia"/>
-        </w:rPr>
-        <w:t>1</w:t>
-      </w:r>
-      <w:r>
-        <w:t xml:space="preserve"> and </w:t>
-      </w:r>
-      <w:r>
-        <w:rPr>
-          <w:rStyle w:val="CodeTextChar"/>
-          <w:rFonts w:eastAsiaTheme="minorEastAsia"/>
-        </w:rPr>
-        <w:t>1</w:t>
-      </w:r>
-      <w:r>
         <w:t xml:space="preserve">.  In processing foo2, having collected these values, the SmartFrog parser will add them as arguments to any extant function types.  The single one present is </w:t>
       </w:r>
       <w:r>
@@ -13430,7 +13443,6 @@
         <w:pStyle w:val="PresCode"/>
       </w:pPr>
       <w:r>
-        <w:lastRenderedPageBreak/>
         <w:t>foo1 extends DATA  {</w:t>
       </w:r>
     </w:p>
@@ -13816,6 +13828,7 @@
         <w:pStyle w:val="PresCode"/>
       </w:pPr>
       <w:r>
+        <w:lastRenderedPageBreak/>
         <w:t xml:space="preserve">      [sfConstraint] -- "length(input, size)";</w:t>
       </w:r>
     </w:p>
@@ -13902,7 +13915,6 @@
     </w:p>
     <w:p>
       <w:r>
-        <w:lastRenderedPageBreak/>
         <w:t>In a constraint, we may specify a number of such aggregations.  An aggregation consists of attributes which must occur in the following order uninterrupted.  Aggregations may be interspersed with attributes which</w:t>
       </w:r>
       <w:r>
@@ -20237,7 +20249,7 @@
             <w:b/>
             <w:noProof/>
           </w:rPr>
-          <w:t>1</w:t>
+          <w:t>28</w:t>
         </w:r>
         <w:r>
           <w:rPr>

</xml_diff>